<commit_message>
feat: add o23/n7 for word print
</commit_message>
<xml_diff>
--- a/o23-n7/test/template.docx
+++ b/o23-n7/test/template.docx
@@ -5132,6 +5132,260 @@
           <w:sz w:val="21"/>
           <w:szCs w:val="21"/>
           <w:u w:val="single"/>
+        </w:rPr>
+      </w:pPr>
+    </w:p>
+    <w:p>
+      <w:pPr>
+        <w:pStyle w:val="HTMLPreformatted"/>
+        <w:shd w:val="clear" w:color="auto" w:fill="FFFFFF"/>
+        <w:rPr>
+          <w:color w:val="080808"/>
+          <w:sz w:val="21"/>
+          <w:szCs w:val="21"/>
+          <w:lang w:val="en-US"/>
+        </w:rPr>
+      </w:pPr>
+      <w:r>
+        <w:rPr>
+          <w:color w:val="080808"/>
+          <w:sz w:val="21"/>
+          <w:szCs w:val="21"/>
+          <w:lang w:val="en-US"/>
+        </w:rPr>
+        <w:t>// TEST HTML</w:t>
+      </w:r>
+    </w:p>
+    <w:p>
+      <w:pPr>
+        <w:pStyle w:val="HTMLPreformatted"/>
+        <w:shd w:val="clear" w:color="auto" w:fill="FFFFFF"/>
+        <w:rPr>
+          <w:color w:val="080808"/>
+          <w:sz w:val="21"/>
+          <w:szCs w:val="21"/>
+          <w:lang w:val="en-US"/>
+        </w:rPr>
+      </w:pPr>
+    </w:p>
+    <w:p>
+      <w:pPr>
+        <w:pStyle w:val="HTMLPreformatted"/>
+        <w:shd w:val="clear" w:color="auto" w:fill="FFFFFF"/>
+        <w:rPr>
+          <w:color w:val="080808"/>
+          <w:sz w:val="21"/>
+          <w:szCs w:val="21"/>
+          <w:lang w:val="en-US"/>
+        </w:rPr>
+      </w:pPr>
+      <w:r>
+        <w:rPr>
+          <w:color w:val="080808"/>
+          <w:sz w:val="21"/>
+          <w:szCs w:val="21"/>
+          <w:lang w:val="en-US"/>
+        </w:rPr>
+        <w:t xml:space="preserve">+++HTML </w:t>
+      </w:r>
+      <w:proofErr w:type="gramStart"/>
+      <w:r>
+        <w:rPr>
+          <w:color w:val="080808"/>
+          <w:sz w:val="21"/>
+          <w:szCs w:val="21"/>
+          <w:lang w:val="en-US"/>
+        </w:rPr>
+        <w:t>html(</w:t>
+      </w:r>
+      <w:proofErr w:type="gramEnd"/>
+      <w:r>
+        <w:rPr>
+          <w:color w:val="080808"/>
+          <w:sz w:val="21"/>
+          <w:szCs w:val="21"/>
+          <w:lang w:val="en-US"/>
+        </w:rPr>
+        <w:t>)+++</w:t>
+      </w:r>
+    </w:p>
+    <w:p>
+      <w:pPr>
+        <w:pStyle w:val="HTMLPreformatted"/>
+        <w:shd w:val="clear" w:color="auto" w:fill="FFFFFF"/>
+        <w:rPr>
+          <w:color w:val="080808"/>
+          <w:sz w:val="21"/>
+          <w:szCs w:val="21"/>
+        </w:rPr>
+      </w:pPr>
+      <w:r>
+        <w:rPr>
+          <w:color w:val="067D17"/>
+          <w:sz w:val="21"/>
+          <w:szCs w:val="21"/>
+        </w:rPr>
+        <w:lastRenderedPageBreak/>
+        <w:t>+++HTML `</w:t>
+      </w:r>
+      <w:r>
+        <w:rPr>
+          <w:color w:val="067D17"/>
+          <w:sz w:val="21"/>
+          <w:szCs w:val="21"/>
+        </w:rPr>
+        <w:br/>
+        <w:t>&lt;meta charset="UTF-8"&gt;</w:t>
+      </w:r>
+      <w:r>
+        <w:rPr>
+          <w:color w:val="067D17"/>
+          <w:sz w:val="21"/>
+          <w:szCs w:val="21"/>
+        </w:rPr>
+        <w:br/>
+        <w:t>&lt;body&gt;</w:t>
+      </w:r>
+      <w:r>
+        <w:rPr>
+          <w:color w:val="067D17"/>
+          <w:sz w:val="21"/>
+          <w:szCs w:val="21"/>
+        </w:rPr>
+        <w:br/>
+        <w:t xml:space="preserve">  &lt;h1&gt;${</w:t>
+      </w:r>
+      <w:r>
+        <w:rPr>
+          <w:rFonts w:hint="eastAsia"/>
+          <w:color w:val="067D17"/>
+          <w:sz w:val="21"/>
+          <w:szCs w:val="21"/>
+        </w:rPr>
+        <w:t>project</w:t>
+      </w:r>
+      <w:r>
+        <w:rPr>
+          <w:color w:val="067D17"/>
+          <w:sz w:val="21"/>
+          <w:szCs w:val="21"/>
+        </w:rPr>
+        <w:t>.</w:t>
+      </w:r>
+      <w:r>
+        <w:rPr>
+          <w:rFonts w:hint="eastAsia"/>
+          <w:color w:val="067D17"/>
+          <w:sz w:val="21"/>
+          <w:szCs w:val="21"/>
+        </w:rPr>
+        <w:t>name</w:t>
+      </w:r>
+      <w:r>
+        <w:rPr>
+          <w:color w:val="067D17"/>
+          <w:sz w:val="21"/>
+          <w:szCs w:val="21"/>
+        </w:rPr>
+        <w:t>}&lt;/h1&gt;</w:t>
+      </w:r>
+      <w:r>
+        <w:rPr>
+          <w:color w:val="067D17"/>
+          <w:sz w:val="21"/>
+          <w:szCs w:val="21"/>
+        </w:rPr>
+        <w:br/>
+        <w:t xml:space="preserve">  &lt;h3&gt;${</w:t>
+      </w:r>
+      <w:r>
+        <w:rPr>
+          <w:rFonts w:hint="eastAsia"/>
+          <w:color w:val="067D17"/>
+          <w:sz w:val="21"/>
+          <w:szCs w:val="21"/>
+        </w:rPr>
+        <w:t>project</w:t>
+      </w:r>
+      <w:r>
+        <w:rPr>
+          <w:color w:val="067D17"/>
+          <w:sz w:val="21"/>
+          <w:szCs w:val="21"/>
+        </w:rPr>
+        <w:t>.</w:t>
+      </w:r>
+      <w:r>
+        <w:rPr>
+          <w:rFonts w:hint="eastAsia"/>
+          <w:color w:val="067D17"/>
+          <w:sz w:val="21"/>
+          <w:szCs w:val="21"/>
+        </w:rPr>
+        <w:t>url</w:t>
+      </w:r>
+      <w:r>
+        <w:rPr>
+          <w:color w:val="067D17"/>
+          <w:sz w:val="21"/>
+          <w:szCs w:val="21"/>
+        </w:rPr>
+        <w:t>}&lt;/h3&gt;</w:t>
+      </w:r>
+      <w:r>
+        <w:rPr>
+          <w:color w:val="067D17"/>
+          <w:sz w:val="21"/>
+          <w:szCs w:val="21"/>
+        </w:rPr>
+        <w:br/>
+        <w:t xml:space="preserve">  &lt;p&gt;</w:t>
+      </w:r>
+      <w:r>
+        <w:rPr>
+          <w:color w:val="067D17"/>
+          <w:sz w:val="21"/>
+          <w:szCs w:val="21"/>
+        </w:rPr>
+        <w:br/>
+        <w:t xml:space="preserve">    &lt;strong style="color: red;"&gt;This paragraph should be red and strong&lt;/strong&gt;</w:t>
+      </w:r>
+      <w:r>
+        <w:rPr>
+          <w:color w:val="067D17"/>
+          <w:sz w:val="21"/>
+          <w:szCs w:val="21"/>
+        </w:rPr>
+        <w:br/>
+        <w:t xml:space="preserve">  &lt;/p&gt;</w:t>
+      </w:r>
+      <w:r>
+        <w:rPr>
+          <w:color w:val="067D17"/>
+          <w:sz w:val="21"/>
+          <w:szCs w:val="21"/>
+        </w:rPr>
+        <w:br/>
+        <w:t>&lt;/body&gt;</w:t>
+      </w:r>
+      <w:r>
+        <w:rPr>
+          <w:color w:val="067D17"/>
+          <w:sz w:val="21"/>
+          <w:szCs w:val="21"/>
+        </w:rPr>
+        <w:br/>
+        <w:t>`+++</w:t>
+      </w:r>
+    </w:p>
+    <w:p>
+      <w:pPr>
+        <w:pStyle w:val="HTMLPreformatted"/>
+        <w:shd w:val="clear" w:color="auto" w:fill="FFFFFF"/>
+        <w:rPr>
+          <w:color w:val="080808"/>
+          <w:sz w:val="21"/>
+          <w:szCs w:val="21"/>
         </w:rPr>
       </w:pPr>
     </w:p>

</xml_diff>